<commit_message>
documentation updated for current day
</commit_message>
<xml_diff>
--- a/Documentation/Client Team Meeting-Team 04.docx
+++ b/Documentation/Client Team Meeting-Team 04.docx
@@ -153,8 +153,10 @@
               <w:rPr>
                 <w:color w:val="000000"/>
               </w:rPr>
-              <w:t> Initial meeting for the project</w:t>
-            </w:r>
+              <w:t>Revision of requirements</w:t>
+            </w:r>
+            <w:bookmarkStart w:id="0" w:name="_GoBack"/>
+            <w:bookmarkEnd w:id="0"/>
           </w:p>
         </w:tc>
       </w:tr>
@@ -206,7 +208,13 @@
               <w:rPr>
                 <w:color w:val="000000"/>
               </w:rPr>
-              <w:t> Monday, June 8, 2020 1:00 PM CST</w:t>
+              <w:t> Tuesday, June 16</w:t>
+            </w:r>
+            <w:r>
+              <w:rPr>
+                <w:color w:val="000000"/>
+              </w:rPr>
+              <w:t>, 2020 1:00 PM CST</w:t>
             </w:r>
           </w:p>
         </w:tc>
@@ -626,18 +634,7 @@
         </w:numPr>
       </w:pPr>
       <w:r>
-        <w:t>Introductions of attendees</w:t>
-      </w:r>
-    </w:p>
-    <w:p>
-      <w:pPr>
-        <w:numPr>
-          <w:ilvl w:val="0"/>
-          <w:numId w:val="1"/>
-        </w:numPr>
-      </w:pPr>
-      <w:r>
-        <w:t>Background of project</w:t>
+        <w:t>Revision of Requirements</w:t>
       </w:r>
     </w:p>
     <w:p>
@@ -763,7 +760,7 @@
           </w:tcPr>
           <w:p>
             <w:r>
-              <w:t>Project Scope</w:t>
+              <w:t xml:space="preserve">Requirements Gathering </w:t>
             </w:r>
           </w:p>
         </w:tc>
@@ -773,7 +770,7 @@
           </w:tcPr>
           <w:p>
             <w:r>
-              <w:t xml:space="preserve">Bharat Reddy </w:t>
+              <w:t>Team</w:t>
             </w:r>
           </w:p>
         </w:tc>
@@ -783,163 +780,10 @@
           </w:tcPr>
           <w:p>
             <w:r>
-              <w:t>06/10/2020</w:t>
-            </w:r>
-          </w:p>
-        </w:tc>
-      </w:tr>
-      <w:tr>
-        <w:tc>
-          <w:tcPr>
-            <w:tcW w:w="2952" w:type="dxa"/>
-          </w:tcPr>
-          <w:p>
-            <w:r>
-              <w:t>Project Timeline estimate</w:t>
-            </w:r>
-          </w:p>
-        </w:tc>
-        <w:tc>
-          <w:tcPr>
-            <w:tcW w:w="2376" w:type="dxa"/>
-          </w:tcPr>
-          <w:p>
-            <w:proofErr w:type="spellStart"/>
-            <w:r>
-              <w:t>Bhavya</w:t>
-            </w:r>
-            <w:proofErr w:type="spellEnd"/>
-            <w:r>
-              <w:t xml:space="preserve"> </w:t>
-            </w:r>
-            <w:proofErr w:type="spellStart"/>
-            <w:r>
-              <w:t>Deepthi</w:t>
-            </w:r>
-            <w:proofErr w:type="spellEnd"/>
-            <w:r>
-              <w:t xml:space="preserve"> </w:t>
-            </w:r>
-          </w:p>
-        </w:tc>
-        <w:tc>
-          <w:tcPr>
-            <w:tcW w:w="2160" w:type="dxa"/>
-          </w:tcPr>
-          <w:p>
-            <w:r>
-              <w:t>06/10/2020</w:t>
-            </w:r>
-          </w:p>
-        </w:tc>
-      </w:tr>
-      <w:tr>
-        <w:tc>
-          <w:tcPr>
-            <w:tcW w:w="2952" w:type="dxa"/>
-          </w:tcPr>
-          <w:p>
-            <w:r>
-              <w:t>Project Budget estimate</w:t>
-            </w:r>
-          </w:p>
-        </w:tc>
-        <w:tc>
-          <w:tcPr>
-            <w:tcW w:w="2376" w:type="dxa"/>
-          </w:tcPr>
-          <w:p>
-            <w:proofErr w:type="spellStart"/>
-            <w:r>
-              <w:t>Mahalakshmi</w:t>
-            </w:r>
-            <w:proofErr w:type="spellEnd"/>
-            <w:r>
-              <w:t xml:space="preserve"> </w:t>
-            </w:r>
-          </w:p>
-        </w:tc>
-        <w:tc>
-          <w:tcPr>
-            <w:tcW w:w="2160" w:type="dxa"/>
-          </w:tcPr>
-          <w:p>
-            <w:r>
-              <w:t>06/10/2020</w:t>
-            </w:r>
-          </w:p>
-        </w:tc>
-      </w:tr>
-      <w:tr>
-        <w:tc>
-          <w:tcPr>
-            <w:tcW w:w="2952" w:type="dxa"/>
-          </w:tcPr>
-          <w:p>
-            <w:r>
-              <w:t>Resource Gathering</w:t>
-            </w:r>
-          </w:p>
-        </w:tc>
-        <w:tc>
-          <w:tcPr>
-            <w:tcW w:w="2376" w:type="dxa"/>
-          </w:tcPr>
-          <w:p>
-            <w:r>
-              <w:t xml:space="preserve">Dheeraj &amp; </w:t>
-            </w:r>
-            <w:proofErr w:type="spellStart"/>
-            <w:r>
-              <w:t>Jeevan</w:t>
-            </w:r>
-            <w:proofErr w:type="spellEnd"/>
-          </w:p>
-        </w:tc>
-        <w:tc>
-          <w:tcPr>
-            <w:tcW w:w="2160" w:type="dxa"/>
-          </w:tcPr>
-          <w:p>
-            <w:r>
-              <w:t>06/10/2020</w:t>
-            </w:r>
-          </w:p>
-        </w:tc>
-      </w:tr>
-      <w:tr>
-        <w:tc>
-          <w:tcPr>
-            <w:tcW w:w="2952" w:type="dxa"/>
-          </w:tcPr>
-          <w:p>
-            <w:r>
-              <w:t>Contract Statement</w:t>
-            </w:r>
-          </w:p>
-        </w:tc>
-        <w:tc>
-          <w:tcPr>
-            <w:tcW w:w="2376" w:type="dxa"/>
-          </w:tcPr>
-          <w:p>
-            <w:proofErr w:type="spellStart"/>
-            <w:r>
-              <w:t>Jyothsna</w:t>
-            </w:r>
-            <w:proofErr w:type="spellEnd"/>
-            <w:r>
-              <w:t xml:space="preserve"> </w:t>
-            </w:r>
-          </w:p>
-        </w:tc>
-        <w:tc>
-          <w:tcPr>
-            <w:tcW w:w="2160" w:type="dxa"/>
-          </w:tcPr>
-          <w:p>
-            <w:r>
-              <w:t>06/10/2020</w:t>
+              <w:t>06/16</w:t>
+            </w:r>
+            <w:r>
+              <w:t>/2020</w:t>
             </w:r>
           </w:p>
         </w:tc>
@@ -961,15 +805,12 @@
         <w:t xml:space="preserve">Date and time of next client meeting: </w:t>
       </w:r>
       <w:r>
-        <w:t>Tuesday, June 16, 2020 1:00 PM CST</w:t>
+        <w:t>To be scheduled as per request.</w:t>
       </w:r>
     </w:p>
     <w:p/>
     <w:p/>
-    <w:p>
-      <w:bookmarkStart w:id="0" w:name="_GoBack"/>
-      <w:bookmarkEnd w:id="0"/>
-    </w:p>
+    <w:p/>
     <w:sectPr>
       <w:pgSz w:w="12240" w:h="15840"/>
       <w:pgMar w:top="1440" w:right="1800" w:bottom="1440" w:left="1800" w:header="720" w:footer="720" w:gutter="0"/>

</xml_diff>